<commit_message>
Update resume and CV with GPA
</commit_message>
<xml_diff>
--- a/Resumes_CVs/Tya Chuanromanee General Resume.docx
+++ b/Resumes_CVs/Tya Chuanromanee General Resume.docx
@@ -267,7 +267,15 @@
           <w:sz w:val="24"/>
           <w:szCs w:val="24"/>
         </w:rPr>
-        <w:t>GPA: 3.78</w:t>
+        <w:t>GPA: 3.</w:t>
+      </w:r>
+      <w:r>
+        <w:rPr>
+          <w:rFonts w:ascii="Times New Roman" w:hAnsi="Times New Roman" w:cs="Times New Roman"/>
+          <w:sz w:val="24"/>
+          <w:szCs w:val="24"/>
+        </w:rPr>
+        <w:t>875</w:t>
       </w:r>
     </w:p>
     <w:p>
@@ -1043,18 +1051,7 @@
           <w:sz w:val="24"/>
           <w:szCs w:val="24"/>
         </w:rPr>
-        <w:t>Design</w:t>
-      </w:r>
-      <w:bookmarkStart w:id="0" w:name="_GoBack"/>
-      <w:bookmarkEnd w:id="0"/>
-      <w:r>
-        <w:rPr>
-          <w:rFonts w:ascii="Times New Roman" w:hAnsi="Times New Roman" w:cs="Times New Roman"/>
-          <w:bCs/>
-          <w:sz w:val="24"/>
-          <w:szCs w:val="24"/>
-        </w:rPr>
-        <w:t xml:space="preserve"> and conduct user studies and participatory design workshops</w:t>
+        <w:t>Design and conduct user studies and participatory design workshops</w:t>
       </w:r>
     </w:p>
     <w:p>
@@ -2989,6 +2986,24 @@
         </w:rPr>
         <w:t xml:space="preserve">, Saturate, </w:t>
       </w:r>
+      <w:proofErr w:type="spellStart"/>
+      <w:r>
+        <w:rPr>
+          <w:rFonts w:ascii="Times New Roman" w:eastAsia="Century Gothic" w:hAnsi="Times New Roman" w:cs="Times New Roman"/>
+          <w:sz w:val="24"/>
+          <w:szCs w:val="24"/>
+        </w:rPr>
+        <w:t>Figma</w:t>
+      </w:r>
+      <w:proofErr w:type="spellEnd"/>
+      <w:r>
+        <w:rPr>
+          <w:rFonts w:ascii="Times New Roman" w:eastAsia="Century Gothic" w:hAnsi="Times New Roman" w:cs="Times New Roman"/>
+          <w:sz w:val="24"/>
+          <w:szCs w:val="24"/>
+        </w:rPr>
+        <w:t xml:space="preserve">, </w:t>
+      </w:r>
       <w:r>
         <w:rPr>
           <w:rFonts w:ascii="Times New Roman" w:eastAsia="Century Gothic" w:hAnsi="Times New Roman" w:cs="Times New Roman"/>
@@ -3486,7 +3501,25 @@
           <w:sz w:val="24"/>
           <w:szCs w:val="24"/>
         </w:rPr>
-        <w:t xml:space="preserve"> (2019)</w:t>
+        <w:t xml:space="preserve"> (2019</w:t>
+      </w:r>
+      <w:r>
+        <w:rPr>
+          <w:rFonts w:ascii="Times New Roman" w:hAnsi="Times New Roman" w:cs="Times New Roman"/>
+          <w:sz w:val="24"/>
+          <w:szCs w:val="24"/>
+        </w:rPr>
+        <w:t>, 2020</w:t>
+      </w:r>
+      <w:bookmarkStart w:id="0" w:name="_GoBack"/>
+      <w:bookmarkEnd w:id="0"/>
+      <w:r>
+        <w:rPr>
+          <w:rFonts w:ascii="Times New Roman" w:hAnsi="Times New Roman" w:cs="Times New Roman"/>
+          <w:sz w:val="24"/>
+          <w:szCs w:val="24"/>
+        </w:rPr>
+        <w:t>)</w:t>
       </w:r>
     </w:p>
     <w:p>
@@ -5050,7 +5083,7 @@
 </file>
 
 <file path=customXml/itemProps1.xml><?xml version="1.0" encoding="utf-8"?>
-<ds:datastoreItem xmlns:ds="http://schemas.openxmlformats.org/officeDocument/2006/customXml" ds:itemID="{56B6F430-F0C3-B54C-B035-9AF499DE6C63}">
+<ds:datastoreItem xmlns:ds="http://schemas.openxmlformats.org/officeDocument/2006/customXml" ds:itemID="{EA58B2EE-E1F0-D44A-A9E7-2B972936D9D4}">
   <ds:schemaRefs>
     <ds:schemaRef ds:uri="http://schemas.openxmlformats.org/officeDocument/2006/bibliography"/>
   </ds:schemaRefs>

</xml_diff>

<commit_message>
Edit projects and add papers and updated CV
</commit_message>
<xml_diff>
--- a/Resumes_CVs/Tya Chuanromanee General Resume.docx
+++ b/Resumes_CVs/Tya Chuanromanee General Resume.docx
@@ -1,6 +1,6 @@
 
 <file path=word/document.xml><?xml version="1.0" encoding="utf-8"?>
-<w:document xmlns:wpc="http://schemas.microsoft.com/office/word/2010/wordprocessingCanvas" xmlns:cx="http://schemas.microsoft.com/office/drawing/2014/chartex" xmlns:cx1="http://schemas.microsoft.com/office/drawing/2015/9/8/chartex" xmlns:cx2="http://schemas.microsoft.com/office/drawing/2015/10/21/chartex" xmlns:cx3="http://schemas.microsoft.com/office/drawing/2016/5/9/chartex" xmlns:cx4="http://schemas.microsoft.com/office/drawing/2016/5/10/chartex" xmlns:cx5="http://schemas.microsoft.com/office/drawing/2016/5/11/chartex" xmlns:cx6="http://schemas.microsoft.com/office/drawing/2016/5/12/chartex" xmlns:cx7="http://schemas.microsoft.com/office/drawing/2016/5/13/chartex" xmlns:cx8="http://schemas.microsoft.com/office/drawing/2016/5/14/chartex" xmlns:mc="http://schemas.openxmlformats.org/markup-compatibility/2006" xmlns:aink="http://schemas.microsoft.com/office/drawing/2016/ink" xmlns:am3d="http://schemas.microsoft.com/office/drawing/2017/model3d" xmlns:o="urn:schemas-microsoft-com:office:office" xmlns:r="http://schemas.openxmlformats.org/officeDocument/2006/relationships" xmlns:m="http://schemas.openxmlformats.org/officeDocument/2006/math" xmlns:v="urn:schemas-microsoft-com:vml" xmlns:wp14="http://schemas.microsoft.com/office/word/2010/wordprocessingDrawing" xmlns:wp="http://schemas.openxmlformats.org/drawingml/2006/wordprocessingDrawing" xmlns:w10="urn:schemas-microsoft-com:office:word" xmlns:w="http://schemas.openxmlformats.org/wordprocessingml/2006/main" xmlns:w14="http://schemas.microsoft.com/office/word/2010/wordml" xmlns:w15="http://schemas.microsoft.com/office/word/2012/wordml" xmlns:w16cid="http://schemas.microsoft.com/office/word/2016/wordml/cid" xmlns:w16se="http://schemas.microsoft.com/office/word/2015/wordml/symex" xmlns:wpg="http://schemas.microsoft.com/office/word/2010/wordprocessingGroup" xmlns:wpi="http://schemas.microsoft.com/office/word/2010/wordprocessingInk" xmlns:wne="http://schemas.microsoft.com/office/word/2006/wordml" xmlns:wps="http://schemas.microsoft.com/office/word/2010/wordprocessingShape" mc:Ignorable="w14 w15 w16se w16cid wp14">
+<w:document xmlns:wpc="http://schemas.microsoft.com/office/word/2010/wordprocessingCanvas" xmlns:cx="http://schemas.microsoft.com/office/drawing/2014/chartex" xmlns:cx1="http://schemas.microsoft.com/office/drawing/2015/9/8/chartex" xmlns:cx2="http://schemas.microsoft.com/office/drawing/2015/10/21/chartex" xmlns:cx3="http://schemas.microsoft.com/office/drawing/2016/5/9/chartex" xmlns:cx4="http://schemas.microsoft.com/office/drawing/2016/5/10/chartex" xmlns:cx5="http://schemas.microsoft.com/office/drawing/2016/5/11/chartex" xmlns:cx6="http://schemas.microsoft.com/office/drawing/2016/5/12/chartex" xmlns:cx7="http://schemas.microsoft.com/office/drawing/2016/5/13/chartex" xmlns:cx8="http://schemas.microsoft.com/office/drawing/2016/5/14/chartex" xmlns:mc="http://schemas.openxmlformats.org/markup-compatibility/2006" xmlns:aink="http://schemas.microsoft.com/office/drawing/2016/ink" xmlns:am3d="http://schemas.microsoft.com/office/drawing/2017/model3d" xmlns:o="urn:schemas-microsoft-com:office:office" xmlns:r="http://schemas.openxmlformats.org/officeDocument/2006/relationships" xmlns:m="http://schemas.openxmlformats.org/officeDocument/2006/math" xmlns:v="urn:schemas-microsoft-com:vml" xmlns:wp14="http://schemas.microsoft.com/office/word/2010/wordprocessingDrawing" xmlns:wp="http://schemas.openxmlformats.org/drawingml/2006/wordprocessingDrawing" xmlns:w10="urn:schemas-microsoft-com:office:word" xmlns:w="http://schemas.openxmlformats.org/wordprocessingml/2006/main" xmlns:w14="http://schemas.microsoft.com/office/word/2010/wordml" xmlns:w15="http://schemas.microsoft.com/office/word/2012/wordml" xmlns:w16cex="http://schemas.microsoft.com/office/word/2018/wordml/cex" xmlns:w16cid="http://schemas.microsoft.com/office/word/2016/wordml/cid" xmlns:w16="http://schemas.microsoft.com/office/word/2018/wordml" xmlns:w16se="http://schemas.microsoft.com/office/word/2015/wordml/symex" xmlns:wpg="http://schemas.microsoft.com/office/word/2010/wordprocessingGroup" xmlns:wpi="http://schemas.microsoft.com/office/word/2010/wordprocessingInk" xmlns:wne="http://schemas.microsoft.com/office/word/2006/wordml" xmlns:wps="http://schemas.microsoft.com/office/word/2010/wordprocessingShape" mc:Ignorable="w14 w15 w16se w16cid w16 w16cex wp14">
   <w:body>
     <w:p>
       <w:pPr>
@@ -275,7 +275,7 @@
           <w:sz w:val="24"/>
           <w:szCs w:val="24"/>
         </w:rPr>
-        <w:t>875</w:t>
+        <w:t>909</w:t>
       </w:r>
     </w:p>
     <w:p>
@@ -3511,8 +3511,6 @@
         </w:rPr>
         <w:t>, 2020</w:t>
       </w:r>
-      <w:bookmarkStart w:id="0" w:name="_GoBack"/>
-      <w:bookmarkEnd w:id="0"/>
       <w:r>
         <w:rPr>
           <w:rFonts w:ascii="Times New Roman" w:hAnsi="Times New Roman" w:cs="Times New Roman"/>
@@ -3617,7 +3615,7 @@
 </file>
 
 <file path=word/numbering.xml><?xml version="1.0" encoding="utf-8"?>
-<w:numbering xmlns:wpc="http://schemas.microsoft.com/office/word/2010/wordprocessingCanvas" xmlns:cx="http://schemas.microsoft.com/office/drawing/2014/chartex" xmlns:cx1="http://schemas.microsoft.com/office/drawing/2015/9/8/chartex" xmlns:cx2="http://schemas.microsoft.com/office/drawing/2015/10/21/chartex" xmlns:cx3="http://schemas.microsoft.com/office/drawing/2016/5/9/chartex" xmlns:cx4="http://schemas.microsoft.com/office/drawing/2016/5/10/chartex" xmlns:cx5="http://schemas.microsoft.com/office/drawing/2016/5/11/chartex" xmlns:cx6="http://schemas.microsoft.com/office/drawing/2016/5/12/chartex" xmlns:cx7="http://schemas.microsoft.com/office/drawing/2016/5/13/chartex" xmlns:cx8="http://schemas.microsoft.com/office/drawing/2016/5/14/chartex" xmlns:mc="http://schemas.openxmlformats.org/markup-compatibility/2006" xmlns:aink="http://schemas.microsoft.com/office/drawing/2016/ink" xmlns:am3d="http://schemas.microsoft.com/office/drawing/2017/model3d" xmlns:o="urn:schemas-microsoft-com:office:office" xmlns:r="http://schemas.openxmlformats.org/officeDocument/2006/relationships" xmlns:m="http://schemas.openxmlformats.org/officeDocument/2006/math" xmlns:v="urn:schemas-microsoft-com:vml" xmlns:wp14="http://schemas.microsoft.com/office/word/2010/wordprocessingDrawing" xmlns:wp="http://schemas.openxmlformats.org/drawingml/2006/wordprocessingDrawing" xmlns:w10="urn:schemas-microsoft-com:office:word" xmlns:w="http://schemas.openxmlformats.org/wordprocessingml/2006/main" xmlns:w14="http://schemas.microsoft.com/office/word/2010/wordml" xmlns:w15="http://schemas.microsoft.com/office/word/2012/wordml" xmlns:w16cid="http://schemas.microsoft.com/office/word/2016/wordml/cid" xmlns:w16se="http://schemas.microsoft.com/office/word/2015/wordml/symex" xmlns:wpg="http://schemas.microsoft.com/office/word/2010/wordprocessingGroup" xmlns:wpi="http://schemas.microsoft.com/office/word/2010/wordprocessingInk" xmlns:wne="http://schemas.microsoft.com/office/word/2006/wordml" xmlns:wps="http://schemas.microsoft.com/office/word/2010/wordprocessingShape" mc:Ignorable="w14 w15 w16se w16cid wp14">
+<w:numbering xmlns:wpc="http://schemas.microsoft.com/office/word/2010/wordprocessingCanvas" xmlns:cx="http://schemas.microsoft.com/office/drawing/2014/chartex" xmlns:cx1="http://schemas.microsoft.com/office/drawing/2015/9/8/chartex" xmlns:cx2="http://schemas.microsoft.com/office/drawing/2015/10/21/chartex" xmlns:cx3="http://schemas.microsoft.com/office/drawing/2016/5/9/chartex" xmlns:cx4="http://schemas.microsoft.com/office/drawing/2016/5/10/chartex" xmlns:cx5="http://schemas.microsoft.com/office/drawing/2016/5/11/chartex" xmlns:cx6="http://schemas.microsoft.com/office/drawing/2016/5/12/chartex" xmlns:cx7="http://schemas.microsoft.com/office/drawing/2016/5/13/chartex" xmlns:cx8="http://schemas.microsoft.com/office/drawing/2016/5/14/chartex" xmlns:mc="http://schemas.openxmlformats.org/markup-compatibility/2006" xmlns:aink="http://schemas.microsoft.com/office/drawing/2016/ink" xmlns:am3d="http://schemas.microsoft.com/office/drawing/2017/model3d" xmlns:o="urn:schemas-microsoft-com:office:office" xmlns:r="http://schemas.openxmlformats.org/officeDocument/2006/relationships" xmlns:m="http://schemas.openxmlformats.org/officeDocument/2006/math" xmlns:v="urn:schemas-microsoft-com:vml" xmlns:wp14="http://schemas.microsoft.com/office/word/2010/wordprocessingDrawing" xmlns:wp="http://schemas.openxmlformats.org/drawingml/2006/wordprocessingDrawing" xmlns:w10="urn:schemas-microsoft-com:office:word" xmlns:w="http://schemas.openxmlformats.org/wordprocessingml/2006/main" xmlns:w14="http://schemas.microsoft.com/office/word/2010/wordml" xmlns:w15="http://schemas.microsoft.com/office/word/2012/wordml" xmlns:w16cex="http://schemas.microsoft.com/office/word/2018/wordml/cex" xmlns:w16cid="http://schemas.microsoft.com/office/word/2016/wordml/cid" xmlns:w16="http://schemas.microsoft.com/office/word/2018/wordml" xmlns:w16se="http://schemas.microsoft.com/office/word/2015/wordml/symex" xmlns:wpg="http://schemas.microsoft.com/office/word/2010/wordprocessingGroup" xmlns:wpi="http://schemas.microsoft.com/office/word/2010/wordprocessingInk" xmlns:wne="http://schemas.microsoft.com/office/word/2006/wordml" xmlns:wps="http://schemas.microsoft.com/office/word/2010/wordprocessingShape" mc:Ignorable="w14 w15 w16se w16cid w16 w16cex wp14">
   <w:abstractNum w:abstractNumId="0" w15:restartNumberingAfterBreak="0">
     <w:nsid w:val="0E0B7565"/>
     <w:multiLevelType w:val="hybridMultilevel"/>
@@ -4318,7 +4316,7 @@
 </file>
 
 <file path=word/styles.xml><?xml version="1.0" encoding="utf-8"?>
-<w:styles xmlns:mc="http://schemas.openxmlformats.org/markup-compatibility/2006" xmlns:r="http://schemas.openxmlformats.org/officeDocument/2006/relationships" xmlns:w="http://schemas.openxmlformats.org/wordprocessingml/2006/main" xmlns:w14="http://schemas.microsoft.com/office/word/2010/wordml" xmlns:w15="http://schemas.microsoft.com/office/word/2012/wordml" xmlns:w16cid="http://schemas.microsoft.com/office/word/2016/wordml/cid" xmlns:w16se="http://schemas.microsoft.com/office/word/2015/wordml/symex" mc:Ignorable="w14 w15 w16se w16cid">
+<w:styles xmlns:mc="http://schemas.openxmlformats.org/markup-compatibility/2006" xmlns:r="http://schemas.openxmlformats.org/officeDocument/2006/relationships" xmlns:w="http://schemas.openxmlformats.org/wordprocessingml/2006/main" xmlns:w14="http://schemas.microsoft.com/office/word/2010/wordml" xmlns:w15="http://schemas.microsoft.com/office/word/2012/wordml" xmlns:w16cex="http://schemas.microsoft.com/office/word/2018/wordml/cex" xmlns:w16cid="http://schemas.microsoft.com/office/word/2016/wordml/cid" xmlns:w16="http://schemas.microsoft.com/office/word/2018/wordml" xmlns:w16se="http://schemas.microsoft.com/office/word/2015/wordml/symex" mc:Ignorable="w14 w15 w16se w16cid w16 w16cex">
   <w:docDefaults>
     <w:rPrDefault>
       <w:rPr>

</xml_diff>